<commit_message>
wrong file uploaded for report correcting it now
</commit_message>
<xml_diff>
--- a/Parking lot allotment.docx
+++ b/Parking lot allotment.docx
@@ -5,23 +5,32 @@
     <w:p>
       <w:pPr>
         <w:rPr>
+          <w:b w:val="1"/>
+          <w:sz w:val="44"/>
+          <w:szCs w:val="44"/>
+          <w:highlight w:val="white"/>
+        </w:rPr>
+      </w:pPr>
+      <w:r>
+        <w:rPr>
           <w:rFonts w:ascii="Comfortaa" w:cs="Comfortaa" w:eastAsia="Comfortaa" w:hAnsi="Comfortaa"/>
           <w:b w:val="1"/>
           <w:sz w:val="28"/>
           <w:szCs w:val="28"/>
           <w:highlight w:val="white"/>
-        </w:rPr>
-      </w:pPr>
-      <w:r>
-        <w:rPr>
-          <w:rFonts w:ascii="Comfortaa" w:cs="Comfortaa" w:eastAsia="Comfortaa" w:hAnsi="Comfortaa"/>
-          <w:b w:val="1"/>
-          <w:sz w:val="28"/>
-          <w:szCs w:val="28"/>
-          <w:highlight w:val="white"/>
-          <w:rtl w:val="0"/>
-        </w:rPr>
-        <w:t xml:space="preserve">             SWIGGY(FOOD ORDERING SYSTEM)</w:t>
+          <w:rtl w:val="0"/>
+        </w:rPr>
+        <w:t xml:space="preserve">             </w:t>
+      </w:r>
+      <w:r>
+        <w:rPr>
+          <w:b w:val="1"/>
+          <w:sz w:val="40"/>
+          <w:szCs w:val="40"/>
+          <w:highlight w:val="white"/>
+          <w:rtl w:val="0"/>
+        </w:rPr>
+        <w:t xml:space="preserve">parking lot allotment system</w:t>
       </w:r>
       <w:r>
         <w:rPr>

</xml_diff>

<commit_message>
mistake corrected with report
</commit_message>
<xml_diff>
--- a/Parking lot allotment.docx
+++ b/Parking lot allotment.docx
@@ -6,8 +6,8 @@
       <w:pPr>
         <w:rPr>
           <w:b w:val="1"/>
-          <w:sz w:val="44"/>
-          <w:szCs w:val="44"/>
+          <w:sz w:val="40"/>
+          <w:szCs w:val="40"/>
           <w:highlight w:val="white"/>
         </w:rPr>
       </w:pPr>
@@ -32,6 +32,16 @@
         </w:rPr>
         <w:t xml:space="preserve">parking lot allotment system</w:t>
       </w:r>
+    </w:p>
+    <w:p>
+      <w:pPr>
+        <w:rPr>
+          <w:b w:val="1"/>
+          <w:sz w:val="40"/>
+          <w:szCs w:val="40"/>
+          <w:highlight w:val="white"/>
+        </w:rPr>
+      </w:pPr>
       <w:r>
         <w:rPr>
           <w:rtl w:val="0"/>
@@ -587,48 +597,6 @@
       </w:pPr>
       <w:r>
         <w:rPr>
-          <w:rFonts w:ascii="Comfortaa" w:cs="Comfortaa" w:eastAsia="Comfortaa" w:hAnsi="Comfortaa"/>
-          <w:b w:val="1"/>
-          <w:color w:val="424d58"/>
-          <w:sz w:val="24"/>
-          <w:szCs w:val="24"/>
-          <w:highlight w:val="white"/>
-        </w:rPr>
-        <w:drawing>
-          <wp:inline distB="114300" distT="114300" distL="114300" distR="114300">
-            <wp:extent cx="4729163" cy="3228975"/>
-            <wp:effectExtent b="0" l="0" r="0" t="0"/>
-            <wp:docPr id="1" name="image2.png"/>
-            <a:graphic>
-              <a:graphicData uri="http://schemas.openxmlformats.org/drawingml/2006/picture">
-                <pic:pic>
-                  <pic:nvPicPr>
-                    <pic:cNvPr id="0" name="image2.png"/>
-                    <pic:cNvPicPr preferRelativeResize="0"/>
-                  </pic:nvPicPr>
-                  <pic:blipFill>
-                    <a:blip r:embed="rId6"/>
-                    <a:srcRect b="1179" l="16700" r="-16700" t="-1179"/>
-                    <a:stretch>
-                      <a:fillRect/>
-                    </a:stretch>
-                  </pic:blipFill>
-                  <pic:spPr>
-                    <a:xfrm>
-                      <a:off x="0" y="0"/>
-                      <a:ext cx="4729163" cy="3228975"/>
-                    </a:xfrm>
-                    <a:prstGeom prst="rect"/>
-                    <a:ln/>
-                  </pic:spPr>
-                </pic:pic>
-              </a:graphicData>
-            </a:graphic>
-          </wp:inline>
-        </w:drawing>
-      </w:r>
-      <w:r>
-        <w:rPr>
           <w:rtl w:val="0"/>
         </w:rPr>
       </w:r>
@@ -647,48 +615,6 @@
           <w:highlight w:val="white"/>
         </w:rPr>
       </w:pPr>
-      <w:r>
-        <w:rPr>
-          <w:rFonts w:ascii="Comfortaa" w:cs="Comfortaa" w:eastAsia="Comfortaa" w:hAnsi="Comfortaa"/>
-          <w:b w:val="1"/>
-          <w:color w:val="424d58"/>
-          <w:sz w:val="24"/>
-          <w:szCs w:val="24"/>
-          <w:highlight w:val="white"/>
-        </w:rPr>
-        <w:drawing>
-          <wp:inline distB="114300" distT="114300" distL="114300" distR="114300">
-            <wp:extent cx="4090988" cy="3228975"/>
-            <wp:effectExtent b="0" l="0" r="0" t="0"/>
-            <wp:docPr id="2" name="image1.png"/>
-            <a:graphic>
-              <a:graphicData uri="http://schemas.openxmlformats.org/drawingml/2006/picture">
-                <pic:pic>
-                  <pic:nvPicPr>
-                    <pic:cNvPr id="0" name="image1.png"/>
-                    <pic:cNvPicPr preferRelativeResize="0"/>
-                  </pic:nvPicPr>
-                  <pic:blipFill>
-                    <a:blip r:embed="rId7"/>
-                    <a:srcRect b="0" l="0" r="0" t="0"/>
-                    <a:stretch>
-                      <a:fillRect/>
-                    </a:stretch>
-                  </pic:blipFill>
-                  <pic:spPr>
-                    <a:xfrm>
-                      <a:off x="0" y="0"/>
-                      <a:ext cx="4090988" cy="3228975"/>
-                    </a:xfrm>
-                    <a:prstGeom prst="rect"/>
-                    <a:ln/>
-                  </pic:spPr>
-                </pic:pic>
-              </a:graphicData>
-            </a:graphic>
-          </wp:inline>
-        </w:drawing>
-      </w:r>
       <w:r>
         <w:rPr>
           <w:rtl w:val="0"/>

</xml_diff>